<commit_message>
Updated latest version of analysis
</commit_message>
<xml_diff>
--- a/documents/Dissertation_code.docx
+++ b/documents/Dissertation_code.docx
@@ -587,7 +587,7 @@
         <w:rPr>
           <w:rStyle w:val="NormalTok"/>
         </w:rPr>
-        <w:t xml:space="preserve">ratio_model1 </w:t>
+        <w:t xml:space="preserve">ratio1 </w:t>
       </w:r>
       <w:r>
         <w:rPr>
@@ -599,12 +599,123 @@
         <w:rPr>
           <w:rStyle w:val="NormalTok"/>
         </w:rPr>
+        <w:t xml:space="preserve"> ratio </w:t>
+      </w:r>
+      <w:r>
+        <w:rPr>
+          <w:rStyle w:val="SpecialCharTok"/>
+        </w:rPr>
+        <w:t xml:space="preserve">%&gt;%</w:t>
+      </w:r>
+      <w:r>
+        <w:rPr>
+          <w:rStyle w:val="NormalTok"/>
+        </w:rPr>
         <w:t xml:space="preserve"> </w:t>
       </w:r>
       <w:r>
         <w:rPr>
           <w:rStyle w:val="FunctionTok"/>
         </w:rPr>
+        <w:t xml:space="preserve">filter</w:t>
+      </w:r>
+      <w:r>
+        <w:rPr>
+          <w:rStyle w:val="NormalTok"/>
+        </w:rPr>
+        <w:t xml:space="preserve">(</w:t>
+      </w:r>
+      <w:r>
+        <w:rPr>
+          <w:rStyle w:val="SpecialCharTok"/>
+        </w:rPr>
+        <w:t xml:space="preserve">!</w:t>
+      </w:r>
+      <w:r>
+        <w:rPr>
+          <w:rStyle w:val="NormalTok"/>
+        </w:rPr>
+        <w:t xml:space="preserve">count </w:t>
+      </w:r>
+      <w:r>
+        <w:rPr>
+          <w:rStyle w:val="SpecialCharTok"/>
+        </w:rPr>
+        <w:t xml:space="preserve">%in%</w:t>
+      </w:r>
+      <w:r>
+        <w:rPr>
+          <w:rStyle w:val="NormalTok"/>
+        </w:rPr>
+        <w:t xml:space="preserve"> </w:t>
+      </w:r>
+      <w:r>
+        <w:rPr>
+          <w:rStyle w:val="FunctionTok"/>
+        </w:rPr>
+        <w:t xml:space="preserve">c</w:t>
+      </w:r>
+      <w:r>
+        <w:rPr>
+          <w:rStyle w:val="NormalTok"/>
+        </w:rPr>
+        <w:t xml:space="preserve">(</w:t>
+      </w:r>
+      <w:r>
+        <w:rPr>
+          <w:rStyle w:val="DecValTok"/>
+        </w:rPr>
+        <w:t xml:space="preserve">67</w:t>
+      </w:r>
+      <w:r>
+        <w:rPr>
+          <w:rStyle w:val="NormalTok"/>
+        </w:rPr>
+        <w:t xml:space="preserve">,</w:t>
+      </w:r>
+      <w:r>
+        <w:rPr>
+          <w:rStyle w:val="DecValTok"/>
+        </w:rPr>
+        <w:t xml:space="preserve">90</w:t>
+      </w:r>
+      <w:r>
+        <w:rPr>
+          <w:rStyle w:val="NormalTok"/>
+        </w:rPr>
+        <w:t xml:space="preserve">))  </w:t>
+      </w:r>
+      <w:r>
+        <w:rPr>
+          <w:rStyle w:val="CommentTok"/>
+        </w:rPr>
+        <w:t xml:space="preserve"># taking out outliers</w:t>
+      </w:r>
+      <w:r>
+        <w:br/>
+      </w:r>
+      <w:r>
+        <w:rPr>
+          <w:rStyle w:val="NormalTok"/>
+        </w:rPr>
+        <w:t xml:space="preserve">ratio_model </w:t>
+      </w:r>
+      <w:r>
+        <w:rPr>
+          <w:rStyle w:val="OtherTok"/>
+        </w:rPr>
+        <w:t xml:space="preserve">&lt;-</w:t>
+      </w:r>
+      <w:r>
+        <w:rPr>
+          <w:rStyle w:val="NormalTok"/>
+        </w:rPr>
+        <w:t xml:space="preserve"> </w:t>
+      </w:r>
+      <w:r>
+        <w:rPr>
+          <w:rStyle w:val="FunctionTok"/>
+        </w:rPr>
         <w:t xml:space="preserve">lm</w:t>
       </w:r>
       <w:r>
@@ -671,7 +782,7 @@
         <w:rPr>
           <w:rStyle w:val="NormalTok"/>
         </w:rPr>
-        <w:t xml:space="preserve"> ratio)</w:t>
+        <w:t xml:space="preserve"> ratio1)</w:t>
       </w:r>
       <w:r>
         <w:br/>
@@ -686,22 +797,7 @@
         <w:rPr>
           <w:rStyle w:val="NormalTok"/>
         </w:rPr>
-        <w:t xml:space="preserve">(ratio_model1)</w:t>
-      </w:r>
-      <w:r>
-        <w:br/>
-      </w:r>
-      <w:r>
-        <w:rPr>
-          <w:rStyle w:val="FunctionTok"/>
-        </w:rPr>
-        <w:t xml:space="preserve">anova</w:t>
-      </w:r>
-      <w:r>
-        <w:rPr>
-          <w:rStyle w:val="NormalTok"/>
-        </w:rPr>
-        <w:t xml:space="preserve">(ratio_model1)</w:t>
+        <w:t xml:space="preserve">(ratio_model)</w:t>
       </w:r>
       <w:r>
         <w:br/>
@@ -716,7 +812,7 @@
         <w:rPr>
           <w:rStyle w:val="NormalTok"/>
         </w:rPr>
-        <w:t xml:space="preserve">(ratio_model1)</w:t>
+        <w:t xml:space="preserve">(ratio_model)</w:t>
       </w:r>
       <w:r>
         <w:br/>
@@ -743,7 +839,7 @@
         <w:rPr>
           <w:rStyle w:val="NormalTok"/>
         </w:rPr>
-        <w:t xml:space="preserve">(ratio_model1))</w:t>
+        <w:t xml:space="preserve">(ratio_model))</w:t>
       </w:r>
     </w:p>
     <w:p>
@@ -762,7 +858,7 @@
         <w:rPr>
           <w:rStyle w:val="NormalTok"/>
         </w:rPr>
-        <w:t xml:space="preserve">ratio3 </w:t>
+        <w:t xml:space="preserve">ratio2 </w:t>
       </w:r>
       <w:r>
         <w:rPr>
@@ -897,7 +993,7 @@
         <w:rPr>
           <w:rStyle w:val="NormalTok"/>
         </w:rPr>
-        <w:t xml:space="preserve">ratio_model2 </w:t>
+        <w:t xml:space="preserve">ratio_model1 </w:t>
       </w:r>
       <w:r>
         <w:rPr>
@@ -969,19 +1065,7 @@
         <w:rPr>
           <w:rStyle w:val="NormalTok"/>
         </w:rPr>
-        <w:t xml:space="preserve"> irrigation_level</w:t>
-      </w:r>
-      <w:r>
-        <w:rPr>
-          <w:rStyle w:val="SpecialCharTok"/>
-        </w:rPr>
-        <w:t xml:space="preserve">*</w:t>
-      </w:r>
-      <w:r>
-        <w:rPr>
-          <w:rStyle w:val="NormalTok"/>
-        </w:rPr>
-        <w:t xml:space="preserve">soil </w:t>
+        <w:t xml:space="preserve"> irrigation_level </w:t>
       </w:r>
       <w:r>
         <w:rPr>
@@ -993,6 +1077,18 @@
         <w:rPr>
           <w:rStyle w:val="NormalTok"/>
         </w:rPr>
+        <w:t xml:space="preserve"> soil </w:t>
+      </w:r>
+      <w:r>
+        <w:rPr>
+          <w:rStyle w:val="SpecialCharTok"/>
+        </w:rPr>
+        <w:t xml:space="preserve">+</w:t>
+      </w:r>
+      <w:r>
+        <w:rPr>
+          <w:rStyle w:val="NormalTok"/>
+        </w:rPr>
         <w:t xml:space="preserve"> species, </w:t>
       </w:r>
       <w:r>
@@ -1005,7 +1101,7 @@
         <w:rPr>
           <w:rStyle w:val="NormalTok"/>
         </w:rPr>
-        <w:t xml:space="preserve"> ratio3)</w:t>
+        <w:t xml:space="preserve"> ratio2)</w:t>
       </w:r>
       <w:r>
         <w:br/>
@@ -1020,22 +1116,7 @@
         <w:rPr>
           <w:rStyle w:val="NormalTok"/>
         </w:rPr>
-        <w:t xml:space="preserve">(ratio_model2)</w:t>
-      </w:r>
-      <w:r>
-        <w:br/>
-      </w:r>
-      <w:r>
-        <w:rPr>
-          <w:rStyle w:val="FunctionTok"/>
-        </w:rPr>
-        <w:t xml:space="preserve">anova</w:t>
-      </w:r>
-      <w:r>
-        <w:rPr>
-          <w:rStyle w:val="NormalTok"/>
-        </w:rPr>
-        <w:t xml:space="preserve">(ratio_model2)</w:t>
+        <w:t xml:space="preserve">(ratio_model1)</w:t>
       </w:r>
       <w:r>
         <w:br/>
@@ -1050,7 +1131,7 @@
         <w:rPr>
           <w:rStyle w:val="NormalTok"/>
         </w:rPr>
-        <w:t xml:space="preserve">(ratio_model2)</w:t>
+        <w:t xml:space="preserve">(ratio_model1)</w:t>
       </w:r>
       <w:r>
         <w:br/>
@@ -1077,7 +1158,7 @@
         <w:rPr>
           <w:rStyle w:val="NormalTok"/>
         </w:rPr>
-        <w:t xml:space="preserve">(ratio_model2))</w:t>
+        <w:t xml:space="preserve">(ratio_model1))</w:t>
       </w:r>
     </w:p>
     <w:bookmarkEnd w:id="21"/>
@@ -1106,6 +1187,129 @@
         <w:rPr>
           <w:rStyle w:val="NormalTok"/>
         </w:rPr>
+        <w:t xml:space="preserve">ratio3 </w:t>
+      </w:r>
+      <w:r>
+        <w:rPr>
+          <w:rStyle w:val="OtherTok"/>
+        </w:rPr>
+        <w:t xml:space="preserve">&lt;-</w:t>
+      </w:r>
+      <w:r>
+        <w:rPr>
+          <w:rStyle w:val="NormalTok"/>
+        </w:rPr>
+        <w:t xml:space="preserve"> ratio </w:t>
+      </w:r>
+      <w:r>
+        <w:rPr>
+          <w:rStyle w:val="SpecialCharTok"/>
+        </w:rPr>
+        <w:t xml:space="preserve">%&gt;%</w:t>
+      </w:r>
+      <w:r>
+        <w:rPr>
+          <w:rStyle w:val="NormalTok"/>
+        </w:rPr>
+        <w:t xml:space="preserve"> </w:t>
+      </w:r>
+      <w:r>
+        <w:rPr>
+          <w:rStyle w:val="FunctionTok"/>
+        </w:rPr>
+        <w:t xml:space="preserve">filter</w:t>
+      </w:r>
+      <w:r>
+        <w:rPr>
+          <w:rStyle w:val="NormalTok"/>
+        </w:rPr>
+        <w:t xml:space="preserve">(</w:t>
+      </w:r>
+      <w:r>
+        <w:rPr>
+          <w:rStyle w:val="SpecialCharTok"/>
+        </w:rPr>
+        <w:t xml:space="preserve">!</w:t>
+      </w:r>
+      <w:r>
+        <w:rPr>
+          <w:rStyle w:val="NormalTok"/>
+        </w:rPr>
+        <w:t xml:space="preserve">count </w:t>
+      </w:r>
+      <w:r>
+        <w:rPr>
+          <w:rStyle w:val="SpecialCharTok"/>
+        </w:rPr>
+        <w:t xml:space="preserve">%in%</w:t>
+      </w:r>
+      <w:r>
+        <w:rPr>
+          <w:rStyle w:val="NormalTok"/>
+        </w:rPr>
+        <w:t xml:space="preserve"> </w:t>
+      </w:r>
+      <w:r>
+        <w:rPr>
+          <w:rStyle w:val="FunctionTok"/>
+        </w:rPr>
+        <w:t xml:space="preserve">c</w:t>
+      </w:r>
+      <w:r>
+        <w:rPr>
+          <w:rStyle w:val="NormalTok"/>
+        </w:rPr>
+        <w:t xml:space="preserve">(</w:t>
+      </w:r>
+      <w:r>
+        <w:rPr>
+          <w:rStyle w:val="DecValTok"/>
+        </w:rPr>
+        <w:t xml:space="preserve">38</w:t>
+      </w:r>
+      <w:r>
+        <w:rPr>
+          <w:rStyle w:val="NormalTok"/>
+        </w:rPr>
+        <w:t xml:space="preserve">,</w:t>
+      </w:r>
+      <w:r>
+        <w:rPr>
+          <w:rStyle w:val="DecValTok"/>
+        </w:rPr>
+        <w:t xml:space="preserve">84</w:t>
+      </w:r>
+      <w:r>
+        <w:rPr>
+          <w:rStyle w:val="NormalTok"/>
+        </w:rPr>
+        <w:t xml:space="preserve">,</w:t>
+      </w:r>
+      <w:r>
+        <w:rPr>
+          <w:rStyle w:val="DecValTok"/>
+        </w:rPr>
+        <w:t xml:space="preserve">92</w:t>
+      </w:r>
+      <w:r>
+        <w:rPr>
+          <w:rStyle w:val="NormalTok"/>
+        </w:rPr>
+        <w:t xml:space="preserve">))  </w:t>
+      </w:r>
+      <w:r>
+        <w:rPr>
+          <w:rStyle w:val="CommentTok"/>
+        </w:rPr>
+        <w:t xml:space="preserve"># taking out outliers</w:t>
+      </w:r>
+      <w:r>
+        <w:br/>
+      </w:r>
+      <w:r>
+        <w:rPr>
+          <w:rStyle w:val="NormalTok"/>
+        </w:rPr>
         <w:t xml:space="preserve">leaf_area_model </w:t>
       </w:r>
       <w:r>
@@ -1154,7 +1358,7 @@
         <w:rPr>
           <w:rStyle w:val="NormalTok"/>
         </w:rPr>
-        <w:t xml:space="preserve"> Dry_weight_total </w:t>
+        <w:t xml:space="preserve"> soil </w:t>
       </w:r>
       <w:r>
         <w:rPr>
@@ -1166,19 +1370,19 @@
         <w:rPr>
           <w:rStyle w:val="NormalTok"/>
         </w:rPr>
-        <w:t xml:space="preserve"> soil</w:t>
-      </w:r>
-      <w:r>
-        <w:rPr>
-          <w:rStyle w:val="SpecialCharTok"/>
-        </w:rPr>
-        <w:t xml:space="preserve">*</w:t>
-      </w:r>
-      <w:r>
-        <w:rPr>
-          <w:rStyle w:val="NormalTok"/>
-        </w:rPr>
-        <w:t xml:space="preserve">irrigation_level, </w:t>
+        <w:t xml:space="preserve"> irrigation_level </w:t>
+      </w:r>
+      <w:r>
+        <w:rPr>
+          <w:rStyle w:val="SpecialCharTok"/>
+        </w:rPr>
+        <w:t xml:space="preserve">+</w:t>
+      </w:r>
+      <w:r>
+        <w:rPr>
+          <w:rStyle w:val="NormalTok"/>
+        </w:rPr>
+        <w:t xml:space="preserve"> Dry_weight_total, </w:t>
       </w:r>
       <w:r>
         <w:rPr>
@@ -1190,7 +1394,7 @@
         <w:rPr>
           <w:rStyle w:val="NormalTok"/>
         </w:rPr>
-        <w:t xml:space="preserve"> ratio)</w:t>
+        <w:t xml:space="preserve"> ratio3)</w:t>
       </w:r>
       <w:r>
         <w:br/>
@@ -1200,21 +1404,6 @@
           <w:rStyle w:val="FunctionTok"/>
         </w:rPr>
         <w:t xml:space="preserve">summary</w:t>
-      </w:r>
-      <w:r>
-        <w:rPr>
-          <w:rStyle w:val="NormalTok"/>
-        </w:rPr>
-        <w:t xml:space="preserve">(leaf_area_model)</w:t>
-      </w:r>
-      <w:r>
-        <w:br/>
-      </w:r>
-      <w:r>
-        <w:rPr>
-          <w:rStyle w:val="FunctionTok"/>
-        </w:rPr>
-        <w:t xml:space="preserve">anova</w:t>
       </w:r>
       <w:r>
         <w:rPr>
@@ -1327,7 +1516,19 @@
         <w:rPr>
           <w:rStyle w:val="NormalTok"/>
         </w:rPr>
-        <w:t xml:space="preserve"> species </w:t>
+        <w:t xml:space="preserve"> irrigation_level</w:t>
+      </w:r>
+      <w:r>
+        <w:rPr>
+          <w:rStyle w:val="SpecialCharTok"/>
+        </w:rPr>
+        <w:t xml:space="preserve">*</w:t>
+      </w:r>
+      <w:r>
+        <w:rPr>
+          <w:rStyle w:val="NormalTok"/>
+        </w:rPr>
+        <w:t xml:space="preserve">soil </w:t>
       </w:r>
       <w:r>
         <w:rPr>
@@ -1339,19 +1540,7 @@
         <w:rPr>
           <w:rStyle w:val="NormalTok"/>
         </w:rPr>
-        <w:t xml:space="preserve"> irrigation_level</w:t>
-      </w:r>
-      <w:r>
-        <w:rPr>
-          <w:rStyle w:val="SpecialCharTok"/>
-        </w:rPr>
-        <w:t xml:space="preserve">*</w:t>
-      </w:r>
-      <w:r>
-        <w:rPr>
-          <w:rStyle w:val="NormalTok"/>
-        </w:rPr>
-        <w:t xml:space="preserve">soil, </w:t>
+        <w:t xml:space="preserve"> species, </w:t>
       </w:r>
       <w:r>
         <w:rPr>
@@ -1373,21 +1562,6 @@
           <w:rStyle w:val="FunctionTok"/>
         </w:rPr>
         <w:t xml:space="preserve">summary</w:t>
-      </w:r>
-      <w:r>
-        <w:rPr>
-          <w:rStyle w:val="NormalTok"/>
-        </w:rPr>
-        <w:t xml:space="preserve">(total_biomass_model)</w:t>
-      </w:r>
-      <w:r>
-        <w:br/>
-      </w:r>
-      <w:r>
-        <w:rPr>
-          <w:rStyle w:val="FunctionTok"/>
-        </w:rPr>
-        <w:t xml:space="preserve">anova</w:t>
       </w:r>
       <w:r>
         <w:rPr>

</xml_diff>